<commit_message>
Intel vs Amd hozzaadasa
</commit_message>
<xml_diff>
--- a/processzor (1).docx
+++ b/processzor (1).docx
@@ -2,21 +2,6 @@
 <file path=word/document.xml><?xml version="1.0" encoding="utf-8"?>
 <w:document xmlns:wpc="http://schemas.microsoft.com/office/word/2010/wordprocessingCanvas" xmlns:cx="http://schemas.microsoft.com/office/drawing/2014/chartex" xmlns:cx1="http://schemas.microsoft.com/office/drawing/2015/9/8/chartex" xmlns:mc="http://schemas.openxmlformats.org/markup-compatibility/2006" xmlns:o="urn:schemas-microsoft-com:office:office" xmlns:r="http://schemas.openxmlformats.org/officeDocument/2006/relationships" xmlns:m="http://schemas.openxmlformats.org/officeDocument/2006/math" xmlns:v="urn:schemas-microsoft-com:vml" xmlns:wp14="http://schemas.microsoft.com/office/word/2010/wordprocessingDrawing" xmlns:wp="http://schemas.openxmlformats.org/drawingml/2006/wordprocessingDrawing" xmlns:w10="urn:schemas-microsoft-com:office:word" xmlns:w="http://schemas.openxmlformats.org/wordprocessingml/2006/main" xmlns:w14="http://schemas.microsoft.com/office/word/2010/wordml" xmlns:w15="http://schemas.microsoft.com/office/word/2012/wordml" xmlns:w16se="http://schemas.microsoft.com/office/word/2015/wordml/symex" xmlns:wpg="http://schemas.microsoft.com/office/word/2010/wordprocessingGroup" xmlns:wpi="http://schemas.microsoft.com/office/word/2010/wordprocessingInk" xmlns:wne="http://schemas.microsoft.com/office/word/2006/wordml" xmlns:wps="http://schemas.microsoft.com/office/word/2010/wordprocessingShape" mc:Ignorable="w14 w15 w16se wp14">
   <w:body>
-    <w:p>
-      <w:r>
-        <w:t>Keletkezese?</w:t>
-      </w:r>
-    </w:p>
-    <w:p>
-      <w:r>
-        <w:t>tortenet?</w:t>
-      </w:r>
-    </w:p>
-    <w:p>
-      <w:r>
-        <w:t>fajtak?</w:t>
-      </w:r>
-    </w:p>
     <w:p/>
     <w:p/>
     <w:p>
@@ -423,18 +408,7 @@
           <w:szCs w:val="26"/>
           <w:shd w:val="clear" w:color="auto" w:fill="FFFFFF"/>
         </w:rPr>
-        <w:t xml:space="preserve"> (Control Unit - Vezérlőegység vagy Vezérlőáramkör): Ez szervezi, ütemezi a processzor egész munkáját. Például lehívja a </w:t>
-      </w:r>
-      <w:r>
-        <w:rPr>
-          <w:rFonts w:ascii="Verdana" w:hAnsi="Verdana"/>
-          <w:color w:val="373737"/>
-          <w:sz w:val="26"/>
-          <w:szCs w:val="26"/>
-          <w:shd w:val="clear" w:color="auto" w:fill="FFFFFF"/>
-        </w:rPr>
-        <w:lastRenderedPageBreak/>
-        <w:t>memóriából a soron következő utasítást, értelmezi és végrehajtatja azt, majd meghatározza a következő utasítás címét.</w:t>
+        <w:t> (Control Unit - Vezérlőegység vagy Vezérlőáramkör): Ez szervezi, ütemezi a processzor egész munkáját. Például lehívja a memóriából a soron következő utasítást, értelmezi és végrehajtatja azt, majd meghatározza a következő utasítás címét.</w:t>
       </w:r>
     </w:p>
     <w:p>
@@ -462,6 +436,7 @@
           <w:szCs w:val="26"/>
           <w:shd w:val="clear" w:color="auto" w:fill="FFFFFF"/>
         </w:rPr>
+        <w:lastRenderedPageBreak/>
         <w:t xml:space="preserve">Regiszter (Register) </w:t>
       </w:r>
       <w:r>
@@ -941,52 +916,52 @@
           <w:sz w:val="28"/>
           <w:szCs w:val="40"/>
         </w:rPr>
+        <w:t xml:space="preserve">A </w:t>
+      </w:r>
+      <w:r>
+        <w:rPr>
+          <w:sz w:val="28"/>
+          <w:szCs w:val="40"/>
+        </w:rPr>
+        <w:t>processzorok rendszerek alapja</w:t>
+      </w:r>
+      <w:r>
+        <w:rPr>
+          <w:sz w:val="28"/>
+          <w:szCs w:val="40"/>
+        </w:rPr>
+        <w:t xml:space="preserve"> </w:t>
+      </w:r>
+      <w:r>
+        <w:rPr>
+          <w:b/>
+          <w:bCs/>
+          <w:sz w:val="28"/>
+          <w:szCs w:val="40"/>
+        </w:rPr>
+        <w:t>bináris műveletek feldolgozása</w:t>
+      </w:r>
+      <w:r>
+        <w:rPr>
+          <w:sz w:val="28"/>
+          <w:szCs w:val="40"/>
+        </w:rPr>
+        <w:t>. A bináris vagy kettes számrendszer mindössze két állapotot tesz lehetővé, 0 és 1, amelyeket a processzoron belül nagyon egyszerűen lehet feszültségszintekkel létrehozni.</w:t>
+      </w:r>
+    </w:p>
+    <w:p>
+      <w:pPr>
+        <w:rPr>
+          <w:sz w:val="28"/>
+          <w:szCs w:val="40"/>
+        </w:rPr>
+      </w:pPr>
+      <w:r>
+        <w:rPr>
+          <w:sz w:val="28"/>
+          <w:szCs w:val="40"/>
+        </w:rPr>
         <w:lastRenderedPageBreak/>
-        <w:t xml:space="preserve">A </w:t>
-      </w:r>
-      <w:r>
-        <w:rPr>
-          <w:sz w:val="28"/>
-          <w:szCs w:val="40"/>
-        </w:rPr>
-        <w:t>processzorok rendszerek alapja</w:t>
-      </w:r>
-      <w:r>
-        <w:rPr>
-          <w:sz w:val="28"/>
-          <w:szCs w:val="40"/>
-        </w:rPr>
-        <w:t xml:space="preserve"> </w:t>
-      </w:r>
-      <w:r>
-        <w:rPr>
-          <w:b/>
-          <w:bCs/>
-          <w:sz w:val="28"/>
-          <w:szCs w:val="40"/>
-        </w:rPr>
-        <w:t>bináris műveletek feldolgozása</w:t>
-      </w:r>
-      <w:r>
-        <w:rPr>
-          <w:sz w:val="28"/>
-          <w:szCs w:val="40"/>
-        </w:rPr>
-        <w:t>. A bináris vagy kettes számrendszer mindössze két állapotot tesz lehetővé, 0 és 1, amelyeket a processzoron belül nagyon egyszerűen lehet feszültségszintekkel létrehozni.</w:t>
-      </w:r>
-    </w:p>
-    <w:p>
-      <w:pPr>
-        <w:rPr>
-          <w:sz w:val="28"/>
-          <w:szCs w:val="40"/>
-        </w:rPr>
-      </w:pPr>
-      <w:r>
-        <w:rPr>
-          <w:sz w:val="28"/>
-          <w:szCs w:val="40"/>
-        </w:rPr>
         <w:t>A processzor építőköve a </w:t>
       </w:r>
       <w:r>
@@ -1305,7 +1280,7 @@
           <w:sz w:val="28"/>
           <w:szCs w:val="40"/>
         </w:rPr>
-        <w:t xml:space="preserve"> összegével. A BCLK (az angol Base Clock rövidítése) az oszcillátor által az alaplapon generált </w:t>
+        <w:t xml:space="preserve"> összegével. A BCLK (az angol Base Clock rövidítése) az oszcillátor által az alaplapon generált frekvencia, amely a processzoron kívül, más frekvenciákat is befolyásol, például </w:t>
       </w:r>
       <w:r>
         <w:rPr>
@@ -1313,7 +1288,7 @@
           <w:szCs w:val="40"/>
         </w:rPr>
         <w:lastRenderedPageBreak/>
-        <w:t>frekvencia, amely a processzoron kívül, más frekvenciákat is befolyásol, például a memória órajelét, jellemzően </w:t>
+        <w:t>a memória órajelét, jellemzően </w:t>
       </w:r>
       <w:r>
         <w:rPr>
@@ -1745,7 +1720,22 @@
           <w:sz w:val="28"/>
           <w:szCs w:val="40"/>
         </w:rPr>
-        <w:t xml:space="preserve">. Ez lehetővé teszi, hogy a processzor teljesítménye a boost határ fölé menjen, amennyiben ezt a processzor hőmérséklete engedi. Az ezzel a technológiával ellátott modellek </w:t>
+        <w:t>. Ez lehetővé teszi, hogy a processzor teljesítménye a boost határ fölé menjen, amennyiben ezt a processzor hőmérséklete engedi. Az ezzel a technológiával ellátott modellek kizárólag a </w:t>
+      </w:r>
+      <w:r>
+        <w:rPr>
+          <w:b/>
+          <w:sz w:val="28"/>
+          <w:szCs w:val="40"/>
+        </w:rPr>
+        <w:t>hatékonyabb hűtéssel</w:t>
+      </w:r>
+      <w:r>
+        <w:rPr>
+          <w:sz w:val="28"/>
+          <w:szCs w:val="40"/>
+        </w:rPr>
+        <w:t xml:space="preserve"> rendelkező felhasználók számára készültek. A </w:t>
       </w:r>
       <w:r>
         <w:rPr>
@@ -1753,22 +1743,7 @@
           <w:szCs w:val="40"/>
         </w:rPr>
         <w:lastRenderedPageBreak/>
-        <w:t>kizárólag a </w:t>
-      </w:r>
-      <w:r>
-        <w:rPr>
-          <w:b/>
-          <w:sz w:val="28"/>
-          <w:szCs w:val="40"/>
-        </w:rPr>
-        <w:t>hatékonyabb hűtéssel</w:t>
-      </w:r>
-      <w:r>
-        <w:rPr>
-          <w:sz w:val="28"/>
-          <w:szCs w:val="40"/>
-        </w:rPr>
-        <w:t xml:space="preserve"> rendelkező felhasználók számára készültek. A csomagolásban található processzor hűtők ebben </w:t>
+        <w:t xml:space="preserve">csomagolásban található processzor hűtők ebben </w:t>
       </w:r>
       <w:r>
         <w:rPr>
@@ -2006,63 +1981,56 @@
           <w:sz w:val="28"/>
           <w:szCs w:val="40"/>
         </w:rPr>
-        <w:t xml:space="preserve">nek, az AMD </w:t>
-      </w:r>
-      <w:r>
-        <w:rPr>
+        <w:t>nek, az AMD processzorok technológiáját pedig </w:t>
+      </w:r>
+      <w:r>
+        <w:rPr>
+          <w:b/>
+          <w:bCs/>
+          <w:sz w:val="28"/>
+          <w:szCs w:val="40"/>
+        </w:rPr>
+        <w:t>SMT </w:t>
+      </w:r>
+      <w:r>
+        <w:rPr>
+          <w:sz w:val="28"/>
+          <w:szCs w:val="40"/>
+        </w:rPr>
+        <w:t>(</w:t>
+      </w:r>
+      <w:r>
+        <w:rPr>
+          <w:sz w:val="28"/>
+          <w:szCs w:val="40"/>
+        </w:rPr>
+        <w:t>Simultaneous multithreading</w:t>
+      </w:r>
+      <w:r>
+        <w:rPr>
+          <w:sz w:val="28"/>
+          <w:szCs w:val="40"/>
+        </w:rPr>
+        <w:t>) nevezzük.</w:t>
+      </w:r>
+    </w:p>
+    <w:p>
+      <w:pPr>
+        <w:rPr>
+          <w:b/>
+          <w:bCs/>
+          <w:sz w:val="28"/>
+          <w:szCs w:val="40"/>
+        </w:rPr>
+      </w:pPr>
+      <w:r>
+        <w:rPr>
+          <w:b/>
+          <w:bCs/>
           <w:sz w:val="28"/>
           <w:szCs w:val="40"/>
         </w:rPr>
         <w:lastRenderedPageBreak/>
-        <w:t>processzorok technológiáját pedig </w:t>
-      </w:r>
-      <w:r>
-        <w:rPr>
-          <w:b/>
-          <w:bCs/>
-          <w:sz w:val="28"/>
-          <w:szCs w:val="40"/>
-        </w:rPr>
-        <w:t>SMT </w:t>
-      </w:r>
-      <w:r>
-        <w:rPr>
-          <w:sz w:val="28"/>
-          <w:szCs w:val="40"/>
-        </w:rPr>
-        <w:t>(</w:t>
-      </w:r>
-      <w:r>
-        <w:rPr>
-          <w:sz w:val="28"/>
-          <w:szCs w:val="40"/>
-        </w:rPr>
-        <w:t>Simultaneous multithreading</w:t>
-      </w:r>
-      <w:r>
-        <w:rPr>
-          <w:sz w:val="28"/>
-          <w:szCs w:val="40"/>
-        </w:rPr>
-        <w:t>) nevezzük.</w:t>
-      </w:r>
-    </w:p>
-    <w:p>
-      <w:pPr>
-        <w:rPr>
-          <w:b/>
-          <w:bCs/>
-          <w:sz w:val="28"/>
-          <w:szCs w:val="40"/>
-        </w:rPr>
-      </w:pPr>
-      <w:r>
-        <w:rPr>
-          <w:b/>
-          <w:bCs/>
-          <w:sz w:val="28"/>
-          <w:szCs w:val="40"/>
-        </w:rPr>
         <w:t>Hogyan osztjuk fel a processzorokat?</w:t>
       </w:r>
     </w:p>
@@ -2243,7 +2211,6 @@
           <w:sz w:val="26"/>
           <w:szCs w:val="26"/>
         </w:rPr>
-        <w:lastRenderedPageBreak/>
         <w:drawing>
           <wp:anchor distT="0" distB="0" distL="114300" distR="114300" simplePos="0" relativeHeight="251659264" behindDoc="0" locked="0" layoutInCell="1" allowOverlap="1">
             <wp:simplePos x="0" y="0"/>
@@ -2327,6 +2294,7 @@
           <w:sz w:val="26"/>
           <w:szCs w:val="26"/>
         </w:rPr>
+        <w:lastRenderedPageBreak/>
         <w:t>Az AMD, mint processzorgyártó, néhány évve</w:t>
       </w:r>
       <w:r>
@@ -3008,23 +2976,7 @@
           <w:color w:val="000000"/>
           <w:shd w:val="clear" w:color="auto" w:fill="FFFFFF"/>
         </w:rPr>
-        <w:t xml:space="preserve">elépítésének köszönhetően </w:t>
-      </w:r>
-      <w:r>
-        <w:rPr>
-          <w:rFonts w:ascii="Arial" w:hAnsi="Arial" w:cs="Arial"/>
-          <w:color w:val="000000"/>
-          <w:shd w:val="clear" w:color="auto" w:fill="FFFFFF"/>
-        </w:rPr>
-        <w:t>a MediaTek Helio processzorok</w:t>
-      </w:r>
-      <w:r>
-        <w:rPr>
-          <w:rFonts w:ascii="Arial" w:hAnsi="Arial" w:cs="Arial"/>
-          <w:color w:val="000000"/>
-          <w:shd w:val="clear" w:color="auto" w:fill="FFFFFF"/>
-        </w:rPr>
-        <w:t xml:space="preserve"> optimális teljesítményt és energiahatékonyságot teremt</w:t>
+        <w:t>elépítésének köszönhetően a MediaTek Helio processzorok optimális teljesítményt és energiahatékonyságot teremt</w:t>
       </w:r>
     </w:p>
     <w:p>
@@ -3071,14 +3023,7 @@
           <w:rFonts w:ascii="Arial" w:hAnsi="Arial" w:cs="Arial"/>
           <w:color w:val="000000"/>
         </w:rPr>
-        <w:t xml:space="preserve">Képes </w:t>
-      </w:r>
-      <w:r>
-        <w:rPr>
-          <w:rFonts w:ascii="Arial" w:hAnsi="Arial" w:cs="Arial"/>
-          <w:color w:val="000000"/>
-        </w:rPr>
-        <w:t xml:space="preserve">4K formátumú videót kódolni és dekódolni. </w:t>
+        <w:t xml:space="preserve">Képes 4K formátumú videót kódolni és dekódolni. </w:t>
       </w:r>
     </w:p>
     <w:p>
@@ -3097,14 +3042,7 @@
           <w:rFonts w:ascii="Arial" w:hAnsi="Arial" w:cs="Arial"/>
           <w:color w:val="000000"/>
         </w:rPr>
-        <w:t>Internet sebessége</w:t>
-      </w:r>
-      <w:r>
-        <w:rPr>
-          <w:rFonts w:ascii="Arial" w:hAnsi="Arial" w:cs="Arial"/>
-          <w:color w:val="000000"/>
-        </w:rPr>
-        <w:t xml:space="preserve"> a legfeljebb 300 Mbps sebességgel. Ezt a processzort úgy tervezték, hogy kiváló minőségű videókat készítsen, amelyek nagyobb felbontásúak és stabilizáltak.</w:t>
+        <w:t>Internet sebessége a legfeljebb 300 Mbps sebességgel. Ezt a processzort úgy tervezték, hogy kiváló minőségű videókat készítsen, amelyek nagyobb felbontásúak és stabilizáltak.</w:t>
       </w:r>
     </w:p>
     <w:p>
@@ -3235,17 +3173,8 @@
           <w:rFonts w:ascii="Arial" w:hAnsi="Arial" w:cs="Arial"/>
           <w:color w:val="000000"/>
         </w:rPr>
-        <w:t>A hátránya egy szerény képernyővezérlő jelenléte</w:t>
-      </w:r>
-      <w:r>
-        <w:rPr>
-          <w:rFonts w:ascii="Arial" w:hAnsi="Arial" w:cs="Arial"/>
-          <w:color w:val="000000"/>
-        </w:rPr>
-        <w:t>.</w:t>
-      </w:r>
-      <w:bookmarkStart w:id="0" w:name="_GoBack"/>
-      <w:bookmarkEnd w:id="0"/>
+        <w:t>A hátránya egy szerény képernyővezérlő jelenléte.</w:t>
+      </w:r>
     </w:p>
     <w:p>
       <w:pPr>
@@ -4897,10 +4826,23 @@
           <w:szCs w:val="26"/>
         </w:rPr>
       </w:pPr>
-    </w:p>
-    <w:p>
-      <w:pPr>
-        <w:pStyle w:val="NormlWeb"/>
+      <w:r>
+        <w:rPr>
+          <w:rFonts w:ascii="Verdana" w:hAnsi="Verdana"/>
+          <w:color w:val="373737"/>
+          <w:sz w:val="26"/>
+          <w:szCs w:val="26"/>
+        </w:rPr>
+        <w:t>Intel VS AMD</w:t>
+      </w:r>
+    </w:p>
+    <w:p>
+      <w:pPr>
+        <w:pStyle w:val="NormlWeb"/>
+        <w:numPr>
+          <w:ilvl w:val="0"/>
+          <w:numId w:val="3"/>
+        </w:numPr>
         <w:shd w:val="clear" w:color="auto" w:fill="FFFFFF"/>
         <w:spacing w:before="75" w:beforeAutospacing="0" w:after="240" w:afterAutospacing="0"/>
         <w:rPr>
@@ -4910,6 +4852,569 @@
           <w:szCs w:val="26"/>
         </w:rPr>
       </w:pPr>
+      <w:r>
+        <w:rPr>
+          <w:rFonts w:ascii="Verdana" w:hAnsi="Verdana"/>
+          <w:color w:val="373737"/>
+          <w:sz w:val="26"/>
+          <w:szCs w:val="26"/>
+        </w:rPr>
+        <w:t xml:space="preserve">Egészen 2017-ig az AMD csak </w:t>
+      </w:r>
+      <w:r>
+        <w:rPr>
+          <w:rFonts w:ascii="Verdana" w:hAnsi="Verdana"/>
+          <w:color w:val="373737"/>
+          <w:sz w:val="26"/>
+          <w:szCs w:val="26"/>
+        </w:rPr>
+        <w:t>próbált felzárkózni</w:t>
+      </w:r>
+      <w:r>
+        <w:rPr>
+          <w:rFonts w:ascii="Verdana" w:hAnsi="Verdana"/>
+          <w:color w:val="373737"/>
+          <w:sz w:val="26"/>
+          <w:szCs w:val="26"/>
+        </w:rPr>
+        <w:t xml:space="preserve"> az Intel után, ezért a legtöbben az Intelt tartották az erősebbnek. Aztán jött az AMD Ryzen</w:t>
+      </w:r>
+      <w:r>
+        <w:rPr>
+          <w:rFonts w:ascii="Verdana" w:hAnsi="Verdana"/>
+          <w:color w:val="373737"/>
+          <w:sz w:val="26"/>
+          <w:szCs w:val="26"/>
+        </w:rPr>
+        <w:t xml:space="preserve"> sorozata</w:t>
+      </w:r>
+      <w:r>
+        <w:rPr>
+          <w:rFonts w:ascii="Verdana" w:hAnsi="Verdana"/>
+          <w:color w:val="373737"/>
+          <w:sz w:val="26"/>
+          <w:szCs w:val="26"/>
+        </w:rPr>
+        <w:t xml:space="preserve"> á</w:t>
+      </w:r>
+      <w:r>
+        <w:rPr>
+          <w:rFonts w:ascii="Verdana" w:hAnsi="Verdana"/>
+          <w:color w:val="373737"/>
+          <w:sz w:val="26"/>
+          <w:szCs w:val="26"/>
+        </w:rPr>
+        <w:t>r/érték arányú és</w:t>
+      </w:r>
+      <w:r>
+        <w:rPr>
+          <w:rFonts w:ascii="Verdana" w:hAnsi="Verdana"/>
+          <w:color w:val="373737"/>
+          <w:sz w:val="26"/>
+          <w:szCs w:val="26"/>
+        </w:rPr>
+        <w:t xml:space="preserve"> erős CPU-kat kezdtek </w:t>
+      </w:r>
+      <w:r>
+        <w:rPr>
+          <w:rFonts w:ascii="Verdana" w:hAnsi="Verdana"/>
+          <w:color w:val="373737"/>
+          <w:sz w:val="26"/>
+          <w:szCs w:val="26"/>
+        </w:rPr>
+        <w:t>gyártani,</w:t>
+      </w:r>
+      <w:r>
+        <w:rPr>
+          <w:rFonts w:ascii="Verdana" w:hAnsi="Verdana"/>
+          <w:color w:val="373737"/>
+          <w:sz w:val="26"/>
+          <w:szCs w:val="26"/>
+        </w:rPr>
+        <w:t xml:space="preserve"> ami már i</w:t>
+      </w:r>
+      <w:bookmarkStart w:id="0" w:name="_GoBack"/>
+      <w:bookmarkEnd w:id="0"/>
+      <w:r>
+        <w:rPr>
+          <w:rFonts w:ascii="Verdana" w:hAnsi="Verdana"/>
+          <w:color w:val="373737"/>
+          <w:sz w:val="26"/>
+          <w:szCs w:val="26"/>
+        </w:rPr>
+        <w:t xml:space="preserve">genis megállta a helyét az Intellel szemben. </w:t>
+      </w:r>
+      <w:r>
+        <w:rPr>
+          <w:rFonts w:ascii="Verdana" w:hAnsi="Verdana"/>
+          <w:color w:val="373737"/>
+          <w:sz w:val="26"/>
+          <w:szCs w:val="26"/>
+        </w:rPr>
+        <w:t xml:space="preserve">Az </w:t>
+      </w:r>
+      <w:r>
+        <w:rPr>
+          <w:rFonts w:ascii="Verdana" w:hAnsi="Verdana"/>
+          <w:color w:val="373737"/>
+          <w:sz w:val="26"/>
+          <w:szCs w:val="26"/>
+        </w:rPr>
+        <w:t>ára miatt sokkal jobb alternatívát biztosított.</w:t>
+      </w:r>
+    </w:p>
+    <w:p>
+      <w:pPr>
+        <w:pStyle w:val="NormlWeb"/>
+        <w:numPr>
+          <w:ilvl w:val="0"/>
+          <w:numId w:val="3"/>
+        </w:numPr>
+        <w:shd w:val="clear" w:color="auto" w:fill="FFFFFF"/>
+        <w:spacing w:before="75" w:beforeAutospacing="0" w:after="240" w:afterAutospacing="0"/>
+        <w:rPr>
+          <w:rFonts w:ascii="Verdana" w:hAnsi="Verdana"/>
+          <w:color w:val="373737"/>
+          <w:sz w:val="26"/>
+          <w:szCs w:val="26"/>
+        </w:rPr>
+      </w:pPr>
+      <w:r>
+        <w:rPr>
+          <w:rFonts w:ascii="Verdana" w:hAnsi="Verdana"/>
+          <w:color w:val="373737"/>
+          <w:sz w:val="26"/>
+          <w:szCs w:val="26"/>
+        </w:rPr>
+        <w:t>Munkára</w:t>
+      </w:r>
+      <w:r>
+        <w:rPr>
+          <w:rFonts w:ascii="Verdana" w:hAnsi="Verdana"/>
+          <w:color w:val="373737"/>
+          <w:sz w:val="26"/>
+          <w:szCs w:val="26"/>
+        </w:rPr>
+        <w:t xml:space="preserve"> jobb döntés az </w:t>
+      </w:r>
+      <w:r>
+        <w:rPr>
+          <w:rFonts w:ascii="Verdana" w:hAnsi="Verdana"/>
+          <w:color w:val="373737"/>
+          <w:sz w:val="26"/>
+          <w:szCs w:val="26"/>
+        </w:rPr>
+        <w:t>AMD</w:t>
+      </w:r>
+      <w:r>
+        <w:rPr>
+          <w:rFonts w:ascii="Verdana" w:hAnsi="Verdana"/>
+          <w:color w:val="373737"/>
+          <w:sz w:val="26"/>
+          <w:szCs w:val="26"/>
+        </w:rPr>
+        <w:t xml:space="preserve"> processzor, sokkal gyorsabb a memór</w:t>
+      </w:r>
+      <w:r>
+        <w:rPr>
+          <w:rFonts w:ascii="Verdana" w:hAnsi="Verdana"/>
+          <w:color w:val="373737"/>
+          <w:sz w:val="26"/>
+          <w:szCs w:val="26"/>
+        </w:rPr>
+        <w:t>ia feladatoknál, tömörítéseknél</w:t>
+      </w:r>
+      <w:r>
+        <w:rPr>
+          <w:rFonts w:ascii="Verdana" w:hAnsi="Verdana"/>
+          <w:color w:val="373737"/>
+          <w:sz w:val="26"/>
+          <w:szCs w:val="26"/>
+        </w:rPr>
+        <w:t xml:space="preserve">. Míg játékra </w:t>
+      </w:r>
+      <w:r>
+        <w:rPr>
+          <w:rFonts w:ascii="Verdana" w:hAnsi="Verdana"/>
+          <w:color w:val="373737"/>
+          <w:sz w:val="26"/>
+          <w:szCs w:val="26"/>
+        </w:rPr>
+        <w:t>Intelt</w:t>
+      </w:r>
+      <w:r>
+        <w:rPr>
+          <w:rFonts w:ascii="Verdana" w:hAnsi="Verdana"/>
+          <w:color w:val="373737"/>
+          <w:sz w:val="26"/>
+          <w:szCs w:val="26"/>
+        </w:rPr>
+        <w:t>-t javasolnék</w:t>
+      </w:r>
+      <w:r>
+        <w:rPr>
+          <w:rFonts w:ascii="Verdana" w:hAnsi="Verdana"/>
+          <w:color w:val="373737"/>
+          <w:sz w:val="26"/>
+          <w:szCs w:val="26"/>
+        </w:rPr>
+        <w:t>.</w:t>
+      </w:r>
+      <w:r>
+        <w:rPr>
+          <w:rFonts w:ascii="Verdana" w:hAnsi="Verdana"/>
+          <w:color w:val="373737"/>
+          <w:sz w:val="26"/>
+          <w:szCs w:val="26"/>
+        </w:rPr>
+        <w:t xml:space="preserve"> </w:t>
+      </w:r>
+      <w:r>
+        <w:rPr>
+          <w:rFonts w:ascii="Verdana" w:hAnsi="Verdana"/>
+          <w:color w:val="373737"/>
+          <w:sz w:val="26"/>
+          <w:szCs w:val="26"/>
+        </w:rPr>
+        <w:t>A</w:t>
+      </w:r>
+      <w:r>
+        <w:rPr>
+          <w:rFonts w:ascii="Verdana" w:hAnsi="Verdana"/>
+          <w:color w:val="373737"/>
+          <w:sz w:val="26"/>
+          <w:szCs w:val="26"/>
+        </w:rPr>
+        <w:t xml:space="preserve"> benchmarkok nagy részében picit jobban teljesítenek az AMD processzorok főleg az új ZEN architektúrával</w:t>
+      </w:r>
+    </w:p>
+    <w:p>
+      <w:pPr>
+        <w:pStyle w:val="NormlWeb"/>
+        <w:numPr>
+          <w:ilvl w:val="0"/>
+          <w:numId w:val="3"/>
+        </w:numPr>
+        <w:shd w:val="clear" w:color="auto" w:fill="FFFFFF"/>
+        <w:spacing w:before="75" w:beforeAutospacing="0" w:after="240" w:afterAutospacing="0"/>
+        <w:rPr>
+          <w:rFonts w:ascii="Verdana" w:hAnsi="Verdana"/>
+          <w:color w:val="373737"/>
+          <w:sz w:val="26"/>
+          <w:szCs w:val="26"/>
+        </w:rPr>
+      </w:pPr>
+      <w:r>
+        <w:rPr>
+          <w:rFonts w:ascii="Verdana" w:hAnsi="Verdana"/>
+          <w:color w:val="373737"/>
+          <w:sz w:val="26"/>
+          <w:szCs w:val="26"/>
+        </w:rPr>
+        <w:t xml:space="preserve">Azonban minden márkának megvannak a maga erősségei és gyengeségei, így az, hogy melyik CPU-márkát érdemes megvásárolni, leginkább attól függ, hogy a szolgáltatások, az ár és a teljesítmény milyen kombinációja fontos az </w:t>
+      </w:r>
+      <w:r>
+        <w:rPr>
+          <w:rFonts w:ascii="Verdana" w:hAnsi="Verdana"/>
+          <w:color w:val="373737"/>
+          <w:sz w:val="26"/>
+          <w:szCs w:val="26"/>
+        </w:rPr>
+        <w:t>számunkra.</w:t>
+      </w:r>
+    </w:p>
+    <w:p>
+      <w:pPr>
+        <w:pStyle w:val="NormlWeb"/>
+        <w:numPr>
+          <w:ilvl w:val="0"/>
+          <w:numId w:val="3"/>
+        </w:numPr>
+        <w:shd w:val="clear" w:color="auto" w:fill="FFFFFF"/>
+        <w:spacing w:before="75" w:beforeAutospacing="0" w:after="240" w:afterAutospacing="0"/>
+        <w:rPr>
+          <w:rFonts w:ascii="Verdana" w:hAnsi="Verdana"/>
+          <w:color w:val="373737"/>
+          <w:sz w:val="26"/>
+          <w:szCs w:val="26"/>
+        </w:rPr>
+      </w:pPr>
+      <w:r>
+        <w:rPr>
+          <w:rFonts w:ascii="Verdana" w:hAnsi="Verdana"/>
+          <w:color w:val="373737"/>
+          <w:sz w:val="26"/>
+          <w:szCs w:val="26"/>
+        </w:rPr>
+        <w:t xml:space="preserve">Ha a piacon elérhető leggyorsabb </w:t>
+      </w:r>
+      <w:r>
+        <w:rPr>
+          <w:rFonts w:ascii="Verdana" w:hAnsi="Verdana"/>
+          <w:color w:val="373737"/>
+          <w:sz w:val="26"/>
+          <w:szCs w:val="26"/>
+        </w:rPr>
+        <w:t xml:space="preserve">a </w:t>
+      </w:r>
+      <w:r>
+        <w:rPr>
+          <w:rFonts w:ascii="Verdana" w:hAnsi="Verdana"/>
+          <w:color w:val="373737"/>
+          <w:sz w:val="26"/>
+          <w:szCs w:val="26"/>
+        </w:rPr>
+        <w:t xml:space="preserve">13. generációs Raptor Lake sorozat az Intel hibrid architektúrájára épül, amely a nagy teljesítményű és hatékony magokat egy csomagban egyesíti </w:t>
+      </w:r>
+      <w:r>
+        <w:rPr>
+          <w:rFonts w:ascii="Verdana" w:hAnsi="Verdana"/>
+          <w:color w:val="373737"/>
+          <w:sz w:val="26"/>
+          <w:szCs w:val="26"/>
+        </w:rPr>
+        <w:lastRenderedPageBreak/>
+        <w:t>mind a játék, mind a termelékenység terén, de ez</w:t>
+      </w:r>
+      <w:r>
+        <w:rPr>
+          <w:rFonts w:ascii="Verdana" w:hAnsi="Verdana"/>
+          <w:color w:val="373737"/>
+          <w:sz w:val="26"/>
+          <w:szCs w:val="26"/>
+        </w:rPr>
+        <w:t xml:space="preserve"> a nagyobb teljesítmény ára a</w:t>
+      </w:r>
+      <w:r>
+        <w:rPr>
+          <w:rFonts w:ascii="Verdana" w:hAnsi="Verdana"/>
+          <w:color w:val="373737"/>
+          <w:sz w:val="26"/>
+          <w:szCs w:val="26"/>
+        </w:rPr>
+        <w:t xml:space="preserve"> fogyasztás, mint az AMD konkurens chipjei. Az AMD válasza a Zen 4 Ryzen 7000</w:t>
+      </w:r>
+      <w:r>
+        <w:rPr>
+          <w:rFonts w:ascii="Verdana" w:hAnsi="Verdana"/>
+          <w:color w:val="373737"/>
+          <w:sz w:val="26"/>
+          <w:szCs w:val="26"/>
+        </w:rPr>
+        <w:t>.</w:t>
+      </w:r>
+    </w:p>
+    <w:p>
+      <w:pPr>
+        <w:pStyle w:val="NormlWeb"/>
+        <w:numPr>
+          <w:ilvl w:val="0"/>
+          <w:numId w:val="3"/>
+        </w:numPr>
+        <w:shd w:val="clear" w:color="auto" w:fill="FFFFFF"/>
+        <w:spacing w:before="75" w:beforeAutospacing="0" w:after="240" w:afterAutospacing="0"/>
+        <w:rPr>
+          <w:rFonts w:ascii="Verdana" w:hAnsi="Verdana"/>
+          <w:color w:val="373737"/>
+          <w:sz w:val="26"/>
+          <w:szCs w:val="26"/>
+        </w:rPr>
+      </w:pPr>
+      <w:r>
+        <w:rPr>
+          <w:rFonts w:ascii="Verdana" w:hAnsi="Verdana"/>
+          <w:color w:val="373737"/>
+          <w:sz w:val="26"/>
+          <w:szCs w:val="26"/>
+        </w:rPr>
+        <w:t xml:space="preserve">Az AMD a közelmúltban csökkentette chipjei árát, és bevezette újabb, nem X modelljeinket, amelyek csökkentik a belépő árát, de az AM5-ös alaplapok és a DDR5-memória továbbra is prémiumot </w:t>
+      </w:r>
+      <w:r>
+        <w:rPr>
+          <w:rFonts w:ascii="Verdana" w:hAnsi="Verdana"/>
+          <w:color w:val="373737"/>
+          <w:sz w:val="26"/>
+          <w:szCs w:val="26"/>
+        </w:rPr>
+        <w:t>katagória</w:t>
+      </w:r>
+      <w:r>
+        <w:rPr>
+          <w:rFonts w:ascii="Verdana" w:hAnsi="Verdana"/>
+          <w:color w:val="373737"/>
+          <w:sz w:val="26"/>
+          <w:szCs w:val="26"/>
+        </w:rPr>
+        <w:t xml:space="preserve">, sárosítva az értékajánlatot. </w:t>
+      </w:r>
+    </w:p>
+    <w:p>
+      <w:pPr>
+        <w:pStyle w:val="NormlWeb"/>
+        <w:numPr>
+          <w:ilvl w:val="0"/>
+          <w:numId w:val="3"/>
+        </w:numPr>
+        <w:shd w:val="clear" w:color="auto" w:fill="FFFFFF"/>
+        <w:spacing w:before="75" w:beforeAutospacing="0" w:after="240" w:afterAutospacing="0"/>
+        <w:rPr>
+          <w:rFonts w:ascii="Verdana" w:hAnsi="Verdana"/>
+          <w:color w:val="373737"/>
+          <w:sz w:val="26"/>
+          <w:szCs w:val="26"/>
+        </w:rPr>
+      </w:pPr>
+      <w:r>
+        <w:rPr>
+          <w:rFonts w:ascii="Verdana" w:hAnsi="Verdana"/>
+          <w:color w:val="373737"/>
+          <w:sz w:val="26"/>
+          <w:szCs w:val="26"/>
+        </w:rPr>
+        <w:t>Az AMD erőteljes Ryzen 7000 model</w:t>
+      </w:r>
+      <w:r>
+        <w:rPr>
+          <w:rFonts w:ascii="Verdana" w:hAnsi="Verdana"/>
+          <w:color w:val="373737"/>
+          <w:sz w:val="26"/>
+          <w:szCs w:val="26"/>
+        </w:rPr>
+        <w:t>ljei azonban egy áttörő 3D chip</w:t>
+      </w:r>
+      <w:r>
+        <w:rPr>
+          <w:rFonts w:ascii="Verdana" w:hAnsi="Verdana"/>
+          <w:color w:val="373737"/>
+          <w:sz w:val="26"/>
+          <w:szCs w:val="26"/>
+        </w:rPr>
+        <w:t xml:space="preserve"> technológiát alkalmaznak, hogy vezető szerepet töltsenek be a játékteljesítményben. Az AMD ezt az X3D technológiát régebbi architektúráival is felhasználta</w:t>
+      </w:r>
+      <w:r>
+        <w:rPr>
+          <w:rFonts w:ascii="Verdana" w:hAnsi="Verdana"/>
+          <w:color w:val="373737"/>
+          <w:sz w:val="26"/>
+          <w:szCs w:val="26"/>
+        </w:rPr>
+        <w:t xml:space="preserve">, </w:t>
+      </w:r>
+      <w:r>
+        <w:rPr>
+          <w:rFonts w:ascii="Verdana" w:hAnsi="Verdana"/>
+          <w:color w:val="373737"/>
+          <w:sz w:val="26"/>
+          <w:szCs w:val="26"/>
+        </w:rPr>
+        <w:t>mi</w:t>
+      </w:r>
+      <w:r>
+        <w:rPr>
+          <w:rFonts w:ascii="Verdana" w:hAnsi="Verdana"/>
+          <w:color w:val="373737"/>
+          <w:sz w:val="26"/>
+          <w:szCs w:val="26"/>
+        </w:rPr>
+        <w:t>nt például az új Ryzen 5 5600X</w:t>
+      </w:r>
+      <w:r>
+        <w:rPr>
+          <w:rFonts w:ascii="Verdana" w:hAnsi="Verdana"/>
+          <w:color w:val="373737"/>
+          <w:sz w:val="26"/>
+          <w:szCs w:val="26"/>
+        </w:rPr>
+        <w:t xml:space="preserve">. </w:t>
+      </w:r>
+    </w:p>
+    <w:p>
+      <w:pPr>
+        <w:pStyle w:val="NormlWeb"/>
+        <w:numPr>
+          <w:ilvl w:val="0"/>
+          <w:numId w:val="3"/>
+        </w:numPr>
+        <w:shd w:val="clear" w:color="auto" w:fill="FFFFFF"/>
+        <w:spacing w:before="75" w:after="240"/>
+        <w:rPr>
+          <w:rFonts w:ascii="Verdana" w:hAnsi="Verdana"/>
+          <w:color w:val="373737"/>
+          <w:sz w:val="26"/>
+          <w:szCs w:val="26"/>
+        </w:rPr>
+      </w:pPr>
+      <w:r>
+        <w:rPr>
+          <w:rFonts w:ascii="Verdana" w:hAnsi="Verdana"/>
+          <w:color w:val="373737"/>
+          <w:sz w:val="26"/>
+          <w:szCs w:val="26"/>
+        </w:rPr>
+        <w:t>Az Intel először a PCIe 5.0 és a DDR5 technológiák felé mozdult el, de az AMD most már mindkettőt támo</w:t>
+      </w:r>
+      <w:r>
+        <w:rPr>
+          <w:rFonts w:ascii="Verdana" w:hAnsi="Verdana"/>
+          <w:color w:val="373737"/>
+          <w:sz w:val="26"/>
+          <w:szCs w:val="26"/>
+        </w:rPr>
+        <w:t>gatja Ryzen 7000 processzor</w:t>
+      </w:r>
+      <w:r>
+        <w:rPr>
+          <w:rFonts w:ascii="Verdana" w:hAnsi="Verdana"/>
+          <w:color w:val="373737"/>
+          <w:sz w:val="26"/>
+          <w:szCs w:val="26"/>
+        </w:rPr>
+        <w:t xml:space="preserve">. A DDR5 jelentős költségekkel jár az alaplapokon, de az Intel lehetőséget ad a DDR4 vagy DDR5 memória kiválasztására, míg az AMD csak a drága DDR5-öt támogatja. Az Intel azonban továbbra sem enyhített a </w:t>
+      </w:r>
+      <w:r>
+        <w:rPr>
+          <w:rFonts w:ascii="Verdana" w:hAnsi="Verdana"/>
+          <w:color w:val="373737"/>
+          <w:sz w:val="26"/>
+          <w:szCs w:val="26"/>
+        </w:rPr>
+        <w:t>OC funkciókat</w:t>
+      </w:r>
+      <w:r>
+        <w:rPr>
+          <w:rFonts w:ascii="Verdana" w:hAnsi="Verdana"/>
+          <w:color w:val="373737"/>
+          <w:sz w:val="26"/>
+          <w:szCs w:val="26"/>
+        </w:rPr>
+        <w:t xml:space="preserve"> a drága chipekre és alaplapokra korlátozza.</w:t>
+      </w:r>
+    </w:p>
+    <w:p>
+      <w:pPr>
+        <w:pStyle w:val="NormlWeb"/>
+        <w:shd w:val="clear" w:color="auto" w:fill="FFFFFF"/>
+        <w:spacing w:before="75" w:beforeAutospacing="0" w:after="240" w:afterAutospacing="0"/>
+        <w:rPr>
+          <w:rFonts w:ascii="Verdana" w:hAnsi="Verdana"/>
+          <w:color w:val="373737"/>
+          <w:sz w:val="26"/>
+          <w:szCs w:val="26"/>
+        </w:rPr>
+      </w:pPr>
+    </w:p>
+    <w:p>
+      <w:pPr>
+        <w:pStyle w:val="NormlWeb"/>
+        <w:shd w:val="clear" w:color="auto" w:fill="FFFFFF"/>
+        <w:spacing w:before="75" w:beforeAutospacing="0" w:after="240" w:afterAutospacing="0"/>
+        <w:rPr>
+          <w:rFonts w:ascii="Verdana" w:hAnsi="Verdana"/>
+          <w:color w:val="373737"/>
+          <w:sz w:val="26"/>
+          <w:szCs w:val="26"/>
+        </w:rPr>
+      </w:pPr>
     </w:p>
     <w:p>
       <w:pPr>
@@ -4933,25 +5438,15 @@
           <w:szCs w:val="40"/>
         </w:rPr>
       </w:pPr>
+    </w:p>
+    <w:p>
+      <w:pPr>
+        <w:rPr>
+          <w:sz w:val="28"/>
+          <w:szCs w:val="40"/>
+        </w:rPr>
+      </w:pPr>
       <w:hyperlink r:id="rId21" w:history="1">
-        <w:r>
-          <w:rPr>
-            <w:rStyle w:val="Hiperhivatkozs"/>
-            <w:sz w:val="28"/>
-            <w:szCs w:val="40"/>
-          </w:rPr>
-          <w:t>https://www.alza.hu/mi-a-processzor</w:t>
-        </w:r>
-      </w:hyperlink>
-    </w:p>
-    <w:p>
-      <w:pPr>
-        <w:rPr>
-          <w:sz w:val="28"/>
-          <w:szCs w:val="40"/>
-        </w:rPr>
-      </w:pPr>
-      <w:hyperlink r:id="rId22" w:history="1">
         <w:r>
           <w:rPr>
             <w:rStyle w:val="Hiperhivatkozs"/>
@@ -4969,7 +5464,7 @@
           <w:szCs w:val="40"/>
         </w:rPr>
       </w:pPr>
-      <w:hyperlink r:id="rId23" w:history="1">
+      <w:hyperlink r:id="rId22" w:history="1">
         <w:r>
           <w:rPr>
             <w:rStyle w:val="Hiperhivatkozs"/>
@@ -4987,7 +5482,7 @@
           <w:szCs w:val="40"/>
         </w:rPr>
       </w:pPr>
-      <w:hyperlink r:id="rId24" w:history="1">
+      <w:hyperlink r:id="rId23" w:history="1">
         <w:r>
           <w:rPr>
             <w:rStyle w:val="Hiperhivatkozs"/>
@@ -5005,7 +5500,7 @@
           <w:szCs w:val="40"/>
         </w:rPr>
       </w:pPr>
-      <w:hyperlink r:id="rId25" w:history="1">
+      <w:hyperlink r:id="rId24" w:history="1">
         <w:r>
           <w:rPr>
             <w:rStyle w:val="Hiperhivatkozs"/>
@@ -5024,7 +5519,7 @@
           <w:szCs w:val="40"/>
         </w:rPr>
       </w:pPr>
-      <w:hyperlink r:id="rId26" w:history="1">
+      <w:hyperlink r:id="rId25" w:history="1">
         <w:r>
           <w:rPr>
             <w:rStyle w:val="Hiperhivatkozs"/>
@@ -5043,7 +5538,7 @@
           <w:szCs w:val="40"/>
         </w:rPr>
       </w:pPr>
-      <w:hyperlink r:id="rId27" w:history="1">
+      <w:hyperlink r:id="rId26" w:history="1">
         <w:r>
           <w:rPr>
             <w:rStyle w:val="Hiperhivatkozs"/>
@@ -5053,6 +5548,62 @@
           <w:t>https://slideplayer.hu/slide/2118473/https://yoo.electricianexp.com/hu/9/cifrovaja-tehnika/smartfony/vse-o-mobilnyh-processorah-rejtng-luchshih/</w:t>
         </w:r>
       </w:hyperlink>
+    </w:p>
+    <w:p>
+      <w:pPr>
+        <w:rPr>
+          <w:rStyle w:val="Hiperhivatkozs"/>
+          <w:sz w:val="28"/>
+          <w:szCs w:val="40"/>
+        </w:rPr>
+      </w:pPr>
+      <w:hyperlink r:id="rId27" w:history="1">
+        <w:r>
+          <w:rPr>
+            <w:rStyle w:val="Hiperhivatkozs"/>
+            <w:sz w:val="28"/>
+            <w:szCs w:val="40"/>
+          </w:rPr>
+          <w:t>https://www.notebook.hu/blog/intel-vagy-amd-melyiket-valasszam/</w:t>
+        </w:r>
+      </w:hyperlink>
+    </w:p>
+    <w:p>
+      <w:pPr>
+        <w:rPr>
+          <w:rStyle w:val="Hiperhivatkozs"/>
+          <w:sz w:val="28"/>
+          <w:szCs w:val="40"/>
+        </w:rPr>
+      </w:pPr>
+      <w:hyperlink r:id="rId28" w:history="1">
+        <w:r>
+          <w:rPr>
+            <w:rStyle w:val="Hiperhivatkozs"/>
+            <w:sz w:val="28"/>
+            <w:szCs w:val="40"/>
+          </w:rPr>
+          <w:t>https://www.tomshardware.com/features/amd-vs-intel-cpus</w:t>
+        </w:r>
+      </w:hyperlink>
+    </w:p>
+    <w:p>
+      <w:pPr>
+        <w:rPr>
+          <w:rStyle w:val="Hiperhivatkozs"/>
+          <w:sz w:val="28"/>
+          <w:szCs w:val="40"/>
+        </w:rPr>
+      </w:pPr>
+    </w:p>
+    <w:p>
+      <w:pPr>
+        <w:rPr>
+          <w:rStyle w:val="Hiperhivatkozs"/>
+          <w:sz w:val="28"/>
+          <w:szCs w:val="40"/>
+        </w:rPr>
+      </w:pPr>
     </w:p>
     <w:p>
       <w:pPr>
@@ -5150,6 +5701,119 @@
 <file path=word/numbering.xml><?xml version="1.0" encoding="utf-8"?>
 <w:numbering xmlns:wpc="http://schemas.microsoft.com/office/word/2010/wordprocessingCanvas" xmlns:cx="http://schemas.microsoft.com/office/drawing/2014/chartex" xmlns:cx1="http://schemas.microsoft.com/office/drawing/2015/9/8/chartex" xmlns:mc="http://schemas.openxmlformats.org/markup-compatibility/2006" xmlns:o="urn:schemas-microsoft-com:office:office" xmlns:r="http://schemas.openxmlformats.org/officeDocument/2006/relationships" xmlns:m="http://schemas.openxmlformats.org/officeDocument/2006/math" xmlns:v="urn:schemas-microsoft-com:vml" xmlns:wp14="http://schemas.microsoft.com/office/word/2010/wordprocessingDrawing" xmlns:wp="http://schemas.openxmlformats.org/drawingml/2006/wordprocessingDrawing" xmlns:w10="urn:schemas-microsoft-com:office:word" xmlns:w="http://schemas.openxmlformats.org/wordprocessingml/2006/main" xmlns:w14="http://schemas.microsoft.com/office/word/2010/wordml" xmlns:w15="http://schemas.microsoft.com/office/word/2012/wordml" xmlns:w16se="http://schemas.microsoft.com/office/word/2015/wordml/symex" xmlns:wpg="http://schemas.microsoft.com/office/word/2010/wordprocessingGroup" xmlns:wpi="http://schemas.microsoft.com/office/word/2010/wordprocessingInk" xmlns:wne="http://schemas.microsoft.com/office/word/2006/wordml" xmlns:wps="http://schemas.microsoft.com/office/word/2010/wordprocessingShape" mc:Ignorable="w14 w15 w16se wp14">
   <w:abstractNum w:abstractNumId="0" w15:restartNumberingAfterBreak="0">
+    <w:nsid w:val="48A24066"/>
+    <w:multiLevelType w:val="hybridMultilevel"/>
+    <w:tmpl w:val="4DC28ED4"/>
+    <w:lvl w:ilvl="0" w:tplc="040E0001">
+      <w:start w:val="1"/>
+      <w:numFmt w:val="bullet"/>
+      <w:lvlText w:val=""/>
+      <w:lvlJc w:val="left"/>
+      <w:pPr>
+        <w:ind w:left="720" w:hanging="360"/>
+      </w:pPr>
+      <w:rPr>
+        <w:rFonts w:ascii="Symbol" w:hAnsi="Symbol" w:hint="default"/>
+      </w:rPr>
+    </w:lvl>
+    <w:lvl w:ilvl="1" w:tplc="040E0003" w:tentative="1">
+      <w:start w:val="1"/>
+      <w:numFmt w:val="bullet"/>
+      <w:lvlText w:val="o"/>
+      <w:lvlJc w:val="left"/>
+      <w:pPr>
+        <w:ind w:left="1440" w:hanging="360"/>
+      </w:pPr>
+      <w:rPr>
+        <w:rFonts w:ascii="Courier New" w:hAnsi="Courier New" w:cs="Courier New" w:hint="default"/>
+      </w:rPr>
+    </w:lvl>
+    <w:lvl w:ilvl="2" w:tplc="040E0005" w:tentative="1">
+      <w:start w:val="1"/>
+      <w:numFmt w:val="bullet"/>
+      <w:lvlText w:val=""/>
+      <w:lvlJc w:val="left"/>
+      <w:pPr>
+        <w:ind w:left="2160" w:hanging="360"/>
+      </w:pPr>
+      <w:rPr>
+        <w:rFonts w:ascii="Wingdings" w:hAnsi="Wingdings" w:hint="default"/>
+      </w:rPr>
+    </w:lvl>
+    <w:lvl w:ilvl="3" w:tplc="040E0001" w:tentative="1">
+      <w:start w:val="1"/>
+      <w:numFmt w:val="bullet"/>
+      <w:lvlText w:val=""/>
+      <w:lvlJc w:val="left"/>
+      <w:pPr>
+        <w:ind w:left="2880" w:hanging="360"/>
+      </w:pPr>
+      <w:rPr>
+        <w:rFonts w:ascii="Symbol" w:hAnsi="Symbol" w:hint="default"/>
+      </w:rPr>
+    </w:lvl>
+    <w:lvl w:ilvl="4" w:tplc="040E0003" w:tentative="1">
+      <w:start w:val="1"/>
+      <w:numFmt w:val="bullet"/>
+      <w:lvlText w:val="o"/>
+      <w:lvlJc w:val="left"/>
+      <w:pPr>
+        <w:ind w:left="3600" w:hanging="360"/>
+      </w:pPr>
+      <w:rPr>
+        <w:rFonts w:ascii="Courier New" w:hAnsi="Courier New" w:cs="Courier New" w:hint="default"/>
+      </w:rPr>
+    </w:lvl>
+    <w:lvl w:ilvl="5" w:tplc="040E0005" w:tentative="1">
+      <w:start w:val="1"/>
+      <w:numFmt w:val="bullet"/>
+      <w:lvlText w:val=""/>
+      <w:lvlJc w:val="left"/>
+      <w:pPr>
+        <w:ind w:left="4320" w:hanging="360"/>
+      </w:pPr>
+      <w:rPr>
+        <w:rFonts w:ascii="Wingdings" w:hAnsi="Wingdings" w:hint="default"/>
+      </w:rPr>
+    </w:lvl>
+    <w:lvl w:ilvl="6" w:tplc="040E0001" w:tentative="1">
+      <w:start w:val="1"/>
+      <w:numFmt w:val="bullet"/>
+      <w:lvlText w:val=""/>
+      <w:lvlJc w:val="left"/>
+      <w:pPr>
+        <w:ind w:left="5040" w:hanging="360"/>
+      </w:pPr>
+      <w:rPr>
+        <w:rFonts w:ascii="Symbol" w:hAnsi="Symbol" w:hint="default"/>
+      </w:rPr>
+    </w:lvl>
+    <w:lvl w:ilvl="7" w:tplc="040E0003" w:tentative="1">
+      <w:start w:val="1"/>
+      <w:numFmt w:val="bullet"/>
+      <w:lvlText w:val="o"/>
+      <w:lvlJc w:val="left"/>
+      <w:pPr>
+        <w:ind w:left="5760" w:hanging="360"/>
+      </w:pPr>
+      <w:rPr>
+        <w:rFonts w:ascii="Courier New" w:hAnsi="Courier New" w:cs="Courier New" w:hint="default"/>
+      </w:rPr>
+    </w:lvl>
+    <w:lvl w:ilvl="8" w:tplc="040E0005" w:tentative="1">
+      <w:start w:val="1"/>
+      <w:numFmt w:val="bullet"/>
+      <w:lvlText w:val=""/>
+      <w:lvlJc w:val="left"/>
+      <w:pPr>
+        <w:ind w:left="6480" w:hanging="360"/>
+      </w:pPr>
+      <w:rPr>
+        <w:rFonts w:ascii="Wingdings" w:hAnsi="Wingdings" w:hint="default"/>
+      </w:rPr>
+    </w:lvl>
+  </w:abstractNum>
+  <w:abstractNum w:abstractNumId="1" w15:restartNumberingAfterBreak="0">
     <w:nsid w:val="545A39F9"/>
     <w:multiLevelType w:val="hybridMultilevel"/>
     <w:tmpl w:val="AF4CAC98"/>
@@ -5263,7 +5927,126 @@
       </w:rPr>
     </w:lvl>
   </w:abstractNum>
+  <w:abstractNum w:abstractNumId="2" w15:restartNumberingAfterBreak="0">
+    <w:nsid w:val="6BA85AB8"/>
+    <w:multiLevelType w:val="hybridMultilevel"/>
+    <w:tmpl w:val="2F52C672"/>
+    <w:lvl w:ilvl="0" w:tplc="040E0001">
+      <w:start w:val="1"/>
+      <w:numFmt w:val="bullet"/>
+      <w:lvlText w:val=""/>
+      <w:lvlJc w:val="left"/>
+      <w:pPr>
+        <w:ind w:left="720" w:hanging="360"/>
+      </w:pPr>
+      <w:rPr>
+        <w:rFonts w:ascii="Symbol" w:hAnsi="Symbol" w:hint="default"/>
+      </w:rPr>
+    </w:lvl>
+    <w:lvl w:ilvl="1" w:tplc="040E0003" w:tentative="1">
+      <w:start w:val="1"/>
+      <w:numFmt w:val="bullet"/>
+      <w:lvlText w:val="o"/>
+      <w:lvlJc w:val="left"/>
+      <w:pPr>
+        <w:ind w:left="1440" w:hanging="360"/>
+      </w:pPr>
+      <w:rPr>
+        <w:rFonts w:ascii="Courier New" w:hAnsi="Courier New" w:cs="Courier New" w:hint="default"/>
+      </w:rPr>
+    </w:lvl>
+    <w:lvl w:ilvl="2" w:tplc="040E0005" w:tentative="1">
+      <w:start w:val="1"/>
+      <w:numFmt w:val="bullet"/>
+      <w:lvlText w:val=""/>
+      <w:lvlJc w:val="left"/>
+      <w:pPr>
+        <w:ind w:left="2160" w:hanging="360"/>
+      </w:pPr>
+      <w:rPr>
+        <w:rFonts w:ascii="Wingdings" w:hAnsi="Wingdings" w:hint="default"/>
+      </w:rPr>
+    </w:lvl>
+    <w:lvl w:ilvl="3" w:tplc="040E0001" w:tentative="1">
+      <w:start w:val="1"/>
+      <w:numFmt w:val="bullet"/>
+      <w:lvlText w:val=""/>
+      <w:lvlJc w:val="left"/>
+      <w:pPr>
+        <w:ind w:left="2880" w:hanging="360"/>
+      </w:pPr>
+      <w:rPr>
+        <w:rFonts w:ascii="Symbol" w:hAnsi="Symbol" w:hint="default"/>
+      </w:rPr>
+    </w:lvl>
+    <w:lvl w:ilvl="4" w:tplc="040E0003" w:tentative="1">
+      <w:start w:val="1"/>
+      <w:numFmt w:val="bullet"/>
+      <w:lvlText w:val="o"/>
+      <w:lvlJc w:val="left"/>
+      <w:pPr>
+        <w:ind w:left="3600" w:hanging="360"/>
+      </w:pPr>
+      <w:rPr>
+        <w:rFonts w:ascii="Courier New" w:hAnsi="Courier New" w:cs="Courier New" w:hint="default"/>
+      </w:rPr>
+    </w:lvl>
+    <w:lvl w:ilvl="5" w:tplc="040E0005" w:tentative="1">
+      <w:start w:val="1"/>
+      <w:numFmt w:val="bullet"/>
+      <w:lvlText w:val=""/>
+      <w:lvlJc w:val="left"/>
+      <w:pPr>
+        <w:ind w:left="4320" w:hanging="360"/>
+      </w:pPr>
+      <w:rPr>
+        <w:rFonts w:ascii="Wingdings" w:hAnsi="Wingdings" w:hint="default"/>
+      </w:rPr>
+    </w:lvl>
+    <w:lvl w:ilvl="6" w:tplc="040E0001" w:tentative="1">
+      <w:start w:val="1"/>
+      <w:numFmt w:val="bullet"/>
+      <w:lvlText w:val=""/>
+      <w:lvlJc w:val="left"/>
+      <w:pPr>
+        <w:ind w:left="5040" w:hanging="360"/>
+      </w:pPr>
+      <w:rPr>
+        <w:rFonts w:ascii="Symbol" w:hAnsi="Symbol" w:hint="default"/>
+      </w:rPr>
+    </w:lvl>
+    <w:lvl w:ilvl="7" w:tplc="040E0003" w:tentative="1">
+      <w:start w:val="1"/>
+      <w:numFmt w:val="bullet"/>
+      <w:lvlText w:val="o"/>
+      <w:lvlJc w:val="left"/>
+      <w:pPr>
+        <w:ind w:left="5760" w:hanging="360"/>
+      </w:pPr>
+      <w:rPr>
+        <w:rFonts w:ascii="Courier New" w:hAnsi="Courier New" w:cs="Courier New" w:hint="default"/>
+      </w:rPr>
+    </w:lvl>
+    <w:lvl w:ilvl="8" w:tplc="040E0005" w:tentative="1">
+      <w:start w:val="1"/>
+      <w:numFmt w:val="bullet"/>
+      <w:lvlText w:val=""/>
+      <w:lvlJc w:val="left"/>
+      <w:pPr>
+        <w:ind w:left="6480" w:hanging="360"/>
+      </w:pPr>
+      <w:rPr>
+        <w:rFonts w:ascii="Wingdings" w:hAnsi="Wingdings" w:hint="default"/>
+      </w:rPr>
+    </w:lvl>
+  </w:abstractNum>
   <w:num w:numId="1">
+    <w:abstractNumId w:val="1"/>
+  </w:num>
+  <w:num w:numId="2">
+    <w:abstractNumId w:val="2"/>
+  </w:num>
+  <w:num w:numId="3">
     <w:abstractNumId w:val="0"/>
   </w:num>
 </w:numbering>
@@ -6065,7 +6848,7 @@
 </file>
 
 <file path=customXml/itemProps1.xml><?xml version="1.0" encoding="utf-8"?>
-<ds:datastoreItem xmlns:ds="http://schemas.openxmlformats.org/officeDocument/2006/customXml" ds:itemID="{F837ED40-BA23-49AC-9F0D-D493EFB2332F}">
+<ds:datastoreItem xmlns:ds="http://schemas.openxmlformats.org/officeDocument/2006/customXml" ds:itemID="{44131027-632A-4D94-A4B5-37F3A9FD1542}">
   <ds:schemaRefs>
     <ds:schemaRef ds:uri="http://schemas.openxmlformats.org/officeDocument/2006/bibliography"/>
   </ds:schemaRefs>

</xml_diff>